<commit_message>
add gramma buoi1 txt
</commit_message>
<xml_diff>
--- a/gramma/buoi1.docx
+++ b/gramma/buoi1.docx
@@ -1743,7 +1743,27 @@
           <w:sz w:val="26"/>
           <w:szCs w:val="26"/>
         </w:rPr>
-        <w:t xml:space="preserve"> khứ. </w:t>
+        <w:t xml:space="preserve"> </w:t>
+      </w:r>
+      <w:proofErr w:type="spellStart"/>
+      <w:r>
+        <w:rPr>
+          <w:rFonts w:ascii="Helvetica" w:eastAsia="Times New Roman" w:hAnsi="Helvetica" w:cs="Helvetica"/>
+          <w:color w:val="2C2C2C"/>
+          <w:sz w:val="26"/>
+          <w:szCs w:val="26"/>
+        </w:rPr>
+        <w:t>khứ</w:t>
+      </w:r>
+      <w:proofErr w:type="spellEnd"/>
+      <w:r>
+        <w:rPr>
+          <w:rFonts w:ascii="Helvetica" w:eastAsia="Times New Roman" w:hAnsi="Helvetica" w:cs="Helvetica"/>
+          <w:color w:val="2C2C2C"/>
+          <w:sz w:val="26"/>
+          <w:szCs w:val="26"/>
+        </w:rPr>
+        <w:t>. </w:t>
       </w:r>
     </w:p>
     <w:p>
@@ -22780,59 +22800,383 @@
           <w:szCs w:val="26"/>
         </w:rPr>
       </w:pPr>
-      <w:r>
-        <w:rPr>
-          <w:noProof/>
-        </w:rPr>
-        <w:lastRenderedPageBreak/>
-        <w:drawing>
-          <wp:inline distT="0" distB="0" distL="0" distR="0" wp14:anchorId="68F9C948" wp14:editId="58A28FD8">
-            <wp:extent cx="5943600" cy="3714750"/>
-            <wp:effectExtent l="0" t="0" r="0" b="0"/>
-            <wp:docPr id="1" name="Picture 1" descr="Có 3 loại cấu trúc ngữ pháp tiếng Anh cơ bản thông dụng"/>
-            <wp:cNvGraphicFramePr>
-              <a:graphicFrameLocks xmlns:a="http://schemas.openxmlformats.org/drawingml/2006/main" noChangeAspect="1"/>
-            </wp:cNvGraphicFramePr>
-            <a:graphic xmlns:a="http://schemas.openxmlformats.org/drawingml/2006/main">
-              <a:graphicData uri="http://schemas.openxmlformats.org/drawingml/2006/picture">
-                <pic:pic xmlns:pic="http://schemas.openxmlformats.org/drawingml/2006/picture">
-                  <pic:nvPicPr>
-                    <pic:cNvPr id="0" name="Picture 1" descr="Có 3 loại cấu trúc ngữ pháp tiếng Anh cơ bản thông dụng"/>
-                    <pic:cNvPicPr>
-                      <a:picLocks noChangeAspect="1" noChangeArrowheads="1"/>
-                    </pic:cNvPicPr>
-                  </pic:nvPicPr>
-                  <pic:blipFill>
-                    <a:blip r:embed="rId5">
-                      <a:extLst>
-                        <a:ext uri="{28A0092B-C50C-407E-A947-70E740481C1C}">
-                          <a14:useLocalDpi xmlns:a14="http://schemas.microsoft.com/office/drawing/2010/main" val="0"/>
-                        </a:ext>
-                      </a:extLst>
-                    </a:blip>
-                    <a:srcRect/>
-                    <a:stretch>
-                      <a:fillRect/>
-                    </a:stretch>
-                  </pic:blipFill>
-                  <pic:spPr bwMode="auto">
-                    <a:xfrm>
-                      <a:off x="0" y="0"/>
-                      <a:ext cx="5943600" cy="3714750"/>
-                    </a:xfrm>
-                    <a:prstGeom prst="rect">
-                      <a:avLst/>
-                    </a:prstGeom>
-                    <a:noFill/>
-                    <a:ln>
-                      <a:noFill/>
-                    </a:ln>
-                  </pic:spPr>
-                </pic:pic>
-              </a:graphicData>
-            </a:graphic>
-          </wp:inline>
-        </w:drawing>
+    </w:p>
+    <w:p>
+      <w:pPr>
+        <w:rPr>
+          <w:sz w:val="26"/>
+          <w:szCs w:val="26"/>
+        </w:rPr>
+      </w:pPr>
+      <w:proofErr w:type="spellStart"/>
+      <w:r>
+        <w:rPr>
+          <w:sz w:val="26"/>
+          <w:szCs w:val="26"/>
+        </w:rPr>
+        <w:t>Loại</w:t>
+      </w:r>
+      <w:proofErr w:type="spellEnd"/>
+      <w:r>
+        <w:rPr>
+          <w:sz w:val="26"/>
+          <w:szCs w:val="26"/>
+        </w:rPr>
+        <w:t xml:space="preserve"> 1: if + s + V/s/</w:t>
+      </w:r>
+      <w:proofErr w:type="gramStart"/>
+      <w:r>
+        <w:rPr>
+          <w:sz w:val="26"/>
+          <w:szCs w:val="26"/>
+        </w:rPr>
+        <w:t>es ,</w:t>
+      </w:r>
+      <w:proofErr w:type="gramEnd"/>
+      <w:r>
+        <w:rPr>
+          <w:sz w:val="26"/>
+          <w:szCs w:val="26"/>
+        </w:rPr>
+        <w:t xml:space="preserve"> S + will/can/may + V : </w:t>
+      </w:r>
+      <w:proofErr w:type="spellStart"/>
+      <w:r>
+        <w:rPr>
+          <w:sz w:val="26"/>
+          <w:szCs w:val="26"/>
+        </w:rPr>
+        <w:t>Điều</w:t>
+      </w:r>
+      <w:proofErr w:type="spellEnd"/>
+      <w:r>
+        <w:rPr>
+          <w:sz w:val="26"/>
+          <w:szCs w:val="26"/>
+        </w:rPr>
+        <w:t xml:space="preserve"> </w:t>
+      </w:r>
+      <w:proofErr w:type="spellStart"/>
+      <w:r>
+        <w:rPr>
+          <w:sz w:val="26"/>
+          <w:szCs w:val="26"/>
+        </w:rPr>
+        <w:t>kiện</w:t>
+      </w:r>
+      <w:proofErr w:type="spellEnd"/>
+      <w:r>
+        <w:rPr>
+          <w:sz w:val="26"/>
+          <w:szCs w:val="26"/>
+        </w:rPr>
+        <w:t xml:space="preserve"> </w:t>
+      </w:r>
+      <w:proofErr w:type="spellStart"/>
+      <w:r>
+        <w:rPr>
+          <w:sz w:val="26"/>
+          <w:szCs w:val="26"/>
+        </w:rPr>
+        <w:t>có</w:t>
+      </w:r>
+      <w:proofErr w:type="spellEnd"/>
+      <w:r>
+        <w:rPr>
+          <w:sz w:val="26"/>
+          <w:szCs w:val="26"/>
+        </w:rPr>
+        <w:t xml:space="preserve"> </w:t>
+      </w:r>
+      <w:proofErr w:type="spellStart"/>
+      <w:r>
+        <w:rPr>
+          <w:sz w:val="26"/>
+          <w:szCs w:val="26"/>
+        </w:rPr>
+        <w:t>thể</w:t>
+      </w:r>
+      <w:proofErr w:type="spellEnd"/>
+      <w:r>
+        <w:rPr>
+          <w:sz w:val="26"/>
+          <w:szCs w:val="26"/>
+        </w:rPr>
+        <w:t xml:space="preserve"> </w:t>
+      </w:r>
+      <w:proofErr w:type="spellStart"/>
+      <w:r>
+        <w:rPr>
+          <w:sz w:val="26"/>
+          <w:szCs w:val="26"/>
+        </w:rPr>
+        <w:t>xảy</w:t>
+      </w:r>
+      <w:proofErr w:type="spellEnd"/>
+      <w:r>
+        <w:rPr>
+          <w:sz w:val="26"/>
+          <w:szCs w:val="26"/>
+        </w:rPr>
+        <w:t xml:space="preserve"> </w:t>
+      </w:r>
+      <w:proofErr w:type="spellStart"/>
+      <w:r>
+        <w:rPr>
+          <w:sz w:val="26"/>
+          <w:szCs w:val="26"/>
+        </w:rPr>
+        <w:t>ra</w:t>
+      </w:r>
+      <w:proofErr w:type="spellEnd"/>
+      <w:r>
+        <w:rPr>
+          <w:sz w:val="26"/>
+          <w:szCs w:val="26"/>
+        </w:rPr>
+        <w:t xml:space="preserve"> ở </w:t>
+      </w:r>
+      <w:proofErr w:type="spellStart"/>
+      <w:r>
+        <w:rPr>
+          <w:sz w:val="26"/>
+          <w:szCs w:val="26"/>
+        </w:rPr>
+        <w:t>hiện</w:t>
+      </w:r>
+      <w:proofErr w:type="spellEnd"/>
+      <w:r>
+        <w:rPr>
+          <w:sz w:val="26"/>
+          <w:szCs w:val="26"/>
+        </w:rPr>
+        <w:t xml:space="preserve"> </w:t>
+      </w:r>
+      <w:proofErr w:type="spellStart"/>
+      <w:r>
+        <w:rPr>
+          <w:sz w:val="26"/>
+          <w:szCs w:val="26"/>
+        </w:rPr>
+        <w:t>tại</w:t>
+      </w:r>
+      <w:proofErr w:type="spellEnd"/>
+      <w:r>
+        <w:rPr>
+          <w:sz w:val="26"/>
+          <w:szCs w:val="26"/>
+        </w:rPr>
+        <w:t xml:space="preserve"> </w:t>
+      </w:r>
+      <w:proofErr w:type="spellStart"/>
+      <w:r>
+        <w:rPr>
+          <w:sz w:val="26"/>
+          <w:szCs w:val="26"/>
+        </w:rPr>
+        <w:t>hoặc</w:t>
+      </w:r>
+      <w:proofErr w:type="spellEnd"/>
+      <w:r>
+        <w:rPr>
+          <w:sz w:val="26"/>
+          <w:szCs w:val="26"/>
+        </w:rPr>
+        <w:t xml:space="preserve"> </w:t>
+      </w:r>
+      <w:proofErr w:type="spellStart"/>
+      <w:r>
+        <w:rPr>
+          <w:sz w:val="26"/>
+          <w:szCs w:val="26"/>
+        </w:rPr>
+        <w:t>tương</w:t>
+      </w:r>
+      <w:proofErr w:type="spellEnd"/>
+      <w:r>
+        <w:rPr>
+          <w:sz w:val="26"/>
+          <w:szCs w:val="26"/>
+        </w:rPr>
+        <w:t xml:space="preserve"> </w:t>
+      </w:r>
+      <w:proofErr w:type="spellStart"/>
+      <w:r>
+        <w:rPr>
+          <w:sz w:val="26"/>
+          <w:szCs w:val="26"/>
+        </w:rPr>
+        <w:t>lai</w:t>
+      </w:r>
+      <w:proofErr w:type="spellEnd"/>
+    </w:p>
+    <w:p>
+      <w:pPr>
+        <w:rPr>
+          <w:sz w:val="26"/>
+          <w:szCs w:val="26"/>
+        </w:rPr>
+      </w:pPr>
+      <w:proofErr w:type="spellStart"/>
+      <w:r>
+        <w:rPr>
+          <w:sz w:val="26"/>
+          <w:szCs w:val="26"/>
+        </w:rPr>
+        <w:t>Loại</w:t>
+      </w:r>
+      <w:proofErr w:type="spellEnd"/>
+      <w:r>
+        <w:rPr>
+          <w:sz w:val="26"/>
+          <w:szCs w:val="26"/>
+        </w:rPr>
+        <w:t xml:space="preserve"> 2: If + S + V-ed, S + would/could/should + V: </w:t>
+      </w:r>
+      <w:proofErr w:type="spellStart"/>
+      <w:r>
+        <w:rPr>
+          <w:sz w:val="26"/>
+          <w:szCs w:val="26"/>
+        </w:rPr>
+        <w:t>Giả</w:t>
+      </w:r>
+      <w:proofErr w:type="spellEnd"/>
+      <w:r>
+        <w:rPr>
+          <w:sz w:val="26"/>
+          <w:szCs w:val="26"/>
+        </w:rPr>
+        <w:t xml:space="preserve"> </w:t>
+      </w:r>
+      <w:proofErr w:type="spellStart"/>
+      <w:r>
+        <w:rPr>
+          <w:sz w:val="26"/>
+          <w:szCs w:val="26"/>
+        </w:rPr>
+        <w:t>thiết</w:t>
+      </w:r>
+      <w:proofErr w:type="spellEnd"/>
+      <w:r>
+        <w:rPr>
+          <w:sz w:val="26"/>
+          <w:szCs w:val="26"/>
+        </w:rPr>
+        <w:t xml:space="preserve"> </w:t>
+      </w:r>
+      <w:proofErr w:type="spellStart"/>
+      <w:r>
+        <w:rPr>
+          <w:sz w:val="26"/>
+          <w:szCs w:val="26"/>
+        </w:rPr>
+        <w:t>trái</w:t>
+      </w:r>
+      <w:proofErr w:type="spellEnd"/>
+      <w:r>
+        <w:rPr>
+          <w:sz w:val="26"/>
+          <w:szCs w:val="26"/>
+        </w:rPr>
+        <w:t xml:space="preserve"> </w:t>
+      </w:r>
+      <w:proofErr w:type="spellStart"/>
+      <w:r>
+        <w:rPr>
+          <w:sz w:val="26"/>
+          <w:szCs w:val="26"/>
+        </w:rPr>
+        <w:t>với</w:t>
+      </w:r>
+      <w:proofErr w:type="spellEnd"/>
+      <w:r>
+        <w:rPr>
+          <w:sz w:val="26"/>
+          <w:szCs w:val="26"/>
+        </w:rPr>
+        <w:t xml:space="preserve"> </w:t>
+      </w:r>
+      <w:proofErr w:type="spellStart"/>
+      <w:r>
+        <w:rPr>
+          <w:sz w:val="26"/>
+          <w:szCs w:val="26"/>
+        </w:rPr>
+        <w:t>thực</w:t>
+      </w:r>
+      <w:proofErr w:type="spellEnd"/>
+      <w:r>
+        <w:rPr>
+          <w:sz w:val="26"/>
+          <w:szCs w:val="26"/>
+        </w:rPr>
+        <w:t xml:space="preserve"> </w:t>
+      </w:r>
+      <w:proofErr w:type="spellStart"/>
+      <w:r>
+        <w:rPr>
+          <w:sz w:val="26"/>
+          <w:szCs w:val="26"/>
+        </w:rPr>
+        <w:t>tế</w:t>
+      </w:r>
+      <w:proofErr w:type="spellEnd"/>
+      <w:r>
+        <w:rPr>
+          <w:sz w:val="26"/>
+          <w:szCs w:val="26"/>
+        </w:rPr>
+        <w:t xml:space="preserve"> </w:t>
+      </w:r>
+      <w:proofErr w:type="spellStart"/>
+      <w:r>
+        <w:rPr>
+          <w:sz w:val="26"/>
+          <w:szCs w:val="26"/>
+        </w:rPr>
+        <w:t>hiện</w:t>
+      </w:r>
+      <w:proofErr w:type="spellEnd"/>
+      <w:r>
+        <w:rPr>
+          <w:sz w:val="26"/>
+          <w:szCs w:val="26"/>
+        </w:rPr>
+        <w:t xml:space="preserve"> </w:t>
+      </w:r>
+      <w:proofErr w:type="spellStart"/>
+      <w:r>
+        <w:rPr>
+          <w:sz w:val="26"/>
+          <w:szCs w:val="26"/>
+        </w:rPr>
+        <w:t>tại</w:t>
+      </w:r>
+      <w:proofErr w:type="spellEnd"/>
+    </w:p>
+    <w:p>
+      <w:pPr>
+        <w:rPr>
+          <w:sz w:val="26"/>
+          <w:szCs w:val="26"/>
+        </w:rPr>
+      </w:pPr>
+      <w:proofErr w:type="spellStart"/>
+      <w:r>
+        <w:rPr>
+          <w:sz w:val="26"/>
+          <w:szCs w:val="26"/>
+        </w:rPr>
+        <w:t>Loại</w:t>
+      </w:r>
+      <w:proofErr w:type="spellEnd"/>
+      <w:r>
+        <w:rPr>
+          <w:sz w:val="26"/>
+          <w:szCs w:val="26"/>
+        </w:rPr>
+        <w:t xml:space="preserve"> 3: If + S + had + Vp2, S + world/could/should + have + Vp2</w:t>
       </w:r>
     </w:p>
     <w:p>
@@ -23250,6 +23594,7 @@
           <w:sz w:val="24"/>
           <w:szCs w:val="24"/>
         </w:rPr>
+        <w:lastRenderedPageBreak/>
         <w:t>Câu</w:t>
       </w:r>
       <w:proofErr w:type="spellEnd"/>
@@ -24816,7 +25161,6 @@
           <w:sz w:val="24"/>
           <w:szCs w:val="24"/>
         </w:rPr>
-        <w:lastRenderedPageBreak/>
         <w:t>Ví</w:t>
       </w:r>
       <w:proofErr w:type="spellEnd"/>
@@ -26465,6 +26809,7 @@
           <w:sz w:val="24"/>
           <w:szCs w:val="24"/>
         </w:rPr>
+        <w:lastRenderedPageBreak/>
         <w:t>Câu</w:t>
       </w:r>
       <w:proofErr w:type="spellEnd"/>

</xml_diff>